<commit_message>
updated some other points
</commit_message>
<xml_diff>
--- a/Dev-Ops/Justification.docx
+++ b/Dev-Ops/Justification.docx
@@ -14,7 +14,6 @@
           <w:b/>
         </w:rPr>
       </w:pPr>
-      <w:bookmarkStart w:id="0" w:name="_GoBack"/>
       <w:r>
         <w:rPr>
           <w:b/>
@@ -117,18 +116,22 @@
         <w:ind w:left="720" w:right="480"/>
       </w:pPr>
       <w:r>
-        <w:t xml:space="preserve">I intended to make it to local machine, however this chosen technology would impose challenges when tried to extend the scope </w:t>
-      </w:r>
-      <w:proofErr w:type="gramStart"/>
-      <w:r>
-        <w:t>as  bash</w:t>
-      </w:r>
-      <w:proofErr w:type="gramEnd"/>
-      <w:r>
-        <w:t xml:space="preserve"> scripting has slow </w:t>
-      </w:r>
-      <w:r>
-        <w:t>execution speed as a  new process launched for almost every shell command executed</w:t>
+        <w:t>I intended to make it to local machine, however this chosen technology would impose challenges when tried to extend</w:t>
+      </w:r>
+      <w:r>
+        <w:t xml:space="preserve"> the scope as </w:t>
+      </w:r>
+      <w:r>
+        <w:t xml:space="preserve">bash scripting has slow </w:t>
+      </w:r>
+      <w:r>
+        <w:t xml:space="preserve">execution speed as a </w:t>
+      </w:r>
+      <w:r>
+        <w:t>new process launched for almost every shell command executed</w:t>
+      </w:r>
+      <w:r>
+        <w:t xml:space="preserve"> . </w:t>
       </w:r>
     </w:p>
     <w:p>
@@ -140,16 +143,22 @@
       <w:pPr>
         <w:ind w:left="720" w:right="480"/>
       </w:pPr>
-      <w:r>
-        <w:t xml:space="preserve">I intend to use to </w:t>
-      </w:r>
-      <w:proofErr w:type="spellStart"/>
-      <w:r>
-        <w:t>docker</w:t>
-      </w:r>
-      <w:proofErr w:type="spellEnd"/>
-      <w:r>
-        <w:t xml:space="preserve"> as it makes it OS independent as compared to bash scripting where I have to give different commands when run on different OS.</w:t>
+      <w:bookmarkStart w:id="0" w:name="_GoBack"/>
+      <w:bookmarkEnd w:id="0"/>
+      <w:r>
+        <w:t>I intend to use to D</w:t>
+      </w:r>
+      <w:r>
+        <w:t>ocke</w:t>
+      </w:r>
+      <w:r>
+        <w:t xml:space="preserve">r as it makes it OS independent as my approach assumes that the user has a working Kubernetes working cluster, but by using Docker I would make it independent of the machine user is running it on. I would use puppet yaml to write my automated script </w:t>
+      </w:r>
+      <w:r>
+        <w:t xml:space="preserve">as compared to bash scripting </w:t>
+      </w:r>
+      <w:r>
+        <w:t>to provide better performance.</w:t>
       </w:r>
     </w:p>
     <w:p/>
@@ -159,17 +168,11 @@
       </w:r>
     </w:p>
     <w:p>
-      <w:proofErr w:type="spellStart"/>
-      <w:r>
-        <w:t>Git</w:t>
-      </w:r>
-      <w:proofErr w:type="spellEnd"/>
-      <w:r>
-        <w:t xml:space="preserve"> links which professor had provided in the assignment</w:t>
+      <w:r>
+        <w:t>Git links which professor had provided in the assignment</w:t>
       </w:r>
     </w:p>
     <w:p/>
-    <w:bookmarkEnd w:id="0"/>
     <w:sectPr>
       <w:pgSz w:w="12240" w:h="15840"/>
       <w:pgMar w:top="1440" w:right="1440" w:bottom="1440" w:left="1440" w:header="720" w:footer="720" w:gutter="0"/>

</xml_diff>